<commit_message>
debug & test 2
</commit_message>
<xml_diff>
--- a/doc/New Microsoft Word Document.docx
+++ b/doc/New Microsoft Word Document.docx
@@ -61,11 +61,18 @@
             <w:pPr>
               <w:jc w:val="center"/>
             </w:pPr>
+            <w:proofErr w:type="spellStart"/>
+            <w:proofErr w:type="gramStart"/>
             <w:r>
               <w:t>Opc</w:t>
             </w:r>
-            <w:r>
-              <w:t>(6)</w:t>
+            <w:proofErr w:type="spellEnd"/>
+            <w:r>
+              <w:t>(</w:t>
+            </w:r>
+            <w:proofErr w:type="gramEnd"/>
+            <w:r>
+              <w:t>6)</w:t>
             </w:r>
           </w:p>
         </w:tc>
@@ -126,18 +133,25 @@
             <w:pPr>
               <w:jc w:val="center"/>
             </w:pPr>
+            <w:proofErr w:type="spellStart"/>
+            <w:proofErr w:type="gramStart"/>
             <w:r>
               <w:t>addr</w:t>
             </w:r>
+            <w:proofErr w:type="spellEnd"/>
+            <w:r>
+              <w:t>(</w:t>
+            </w:r>
+            <w:proofErr w:type="gramEnd"/>
+            <w:r>
+              <w:t>16)</w:t>
+            </w:r>
+            <w:r>
+              <w:t xml:space="preserve"> off</w:t>
+            </w:r>
             <w:r>
               <w:t>(16)</w:t>
             </w:r>
-            <w:r>
-              <w:t xml:space="preserve"> off</w:t>
-            </w:r>
-            <w:r>
-              <w:t>(16)</w:t>
-            </w:r>
           </w:p>
         </w:tc>
         <w:tc>
@@ -149,11 +163,18 @@
             <w:pPr>
               <w:jc w:val="center"/>
             </w:pPr>
+            <w:proofErr w:type="spellStart"/>
+            <w:proofErr w:type="gramStart"/>
             <w:r>
               <w:t>Imm</w:t>
             </w:r>
-            <w:r>
-              <w:t>(32)</w:t>
+            <w:proofErr w:type="spellEnd"/>
+            <w:r>
+              <w:t>(</w:t>
+            </w:r>
+            <w:proofErr w:type="gramEnd"/>
+            <w:r>
+              <w:t>32)</w:t>
             </w:r>
           </w:p>
         </w:tc>
@@ -1133,7 +1154,15 @@
           </w:tcPr>
           <w:p>
             <w:r>
-              <w:t>SRC1 &gt; SRC2 : DST = 1</w:t>
+              <w:t>SRC1 &gt; SRC</w:t>
+            </w:r>
+            <w:proofErr w:type="gramStart"/>
+            <w:r>
+              <w:t>2 :</w:t>
+            </w:r>
+            <w:proofErr w:type="gramEnd"/>
+            <w:r>
+              <w:t xml:space="preserve"> DST = 1</w:t>
             </w:r>
             <w:r>
               <w:t xml:space="preserve"> , </w:t>
@@ -1974,7 +2003,15 @@
               <w:jc w:val="center"/>
             </w:pPr>
             <w:r>
-              <w:t>DST ←  int32(IMM)</w:t>
+              <w:t xml:space="preserve">DST </w:t>
+            </w:r>
+            <w:proofErr w:type="gramStart"/>
+            <w:r>
+              <w:t>←  int</w:t>
+            </w:r>
+            <w:proofErr w:type="gramEnd"/>
+            <w:r>
+              <w:t>32(IMM)</w:t>
             </w:r>
           </w:p>
         </w:tc>
@@ -2322,7 +2359,15 @@
               <w:jc w:val="center"/>
             </w:pPr>
             <w:r>
-              <w:t>REG1 == REG2 : PC ← PC + SIGN EXTEND ( Address | “00” )</w:t>
+              <w:t>REG1 == REG</w:t>
+            </w:r>
+            <w:proofErr w:type="gramStart"/>
+            <w:r>
+              <w:t>2 :</w:t>
+            </w:r>
+            <w:proofErr w:type="gramEnd"/>
+            <w:r>
+              <w:t xml:space="preserve"> PC ← PC + SIGN EXTEND ( Address | “00” )</w:t>
             </w:r>
           </w:p>
         </w:tc>
@@ -2438,7 +2483,15 @@
               <w:jc w:val="center"/>
             </w:pPr>
             <w:r>
-              <w:t>REG1 &lt; REG2 : PC ← PC + SIGN EXTEND ( Address | “00” )</w:t>
+              <w:t>REG1 &lt; REG</w:t>
+            </w:r>
+            <w:proofErr w:type="gramStart"/>
+            <w:r>
+              <w:t>2 :</w:t>
+            </w:r>
+            <w:proofErr w:type="gramEnd"/>
+            <w:r>
+              <w:t xml:space="preserve"> PC ← PC + SIGN EXTEND ( Address | “00” )</w:t>
             </w:r>
           </w:p>
         </w:tc>
@@ -2554,7 +2607,15 @@
               <w:jc w:val="center"/>
             </w:pPr>
             <w:r>
-              <w:t>REG1 &gt; REG2 : PC ← PC + SIGN EXTEND ( Address | “00” )</w:t>
+              <w:t>REG1 &gt; REG</w:t>
+            </w:r>
+            <w:proofErr w:type="gramStart"/>
+            <w:r>
+              <w:t>2 :</w:t>
+            </w:r>
+            <w:proofErr w:type="gramEnd"/>
+            <w:r>
+              <w:t xml:space="preserve"> PC ← PC + SIGN EXTEND ( Address | “00” )</w:t>
             </w:r>
           </w:p>
         </w:tc>
@@ -2761,11 +2822,938 @@
     </w:tbl>
     <w:p>
       <w:pPr>
+        <w:bidi/>
         <w:rPr>
-          <w:rFonts w:asciiTheme="minorBidi" w:hAnsiTheme="minorBidi"/>
+          <w:rFonts w:asciiTheme="minorBidi" w:hAnsiTheme="minorBidi" w:cs="B Nazanin"/>
+          <w:sz w:val="24"/>
+          <w:szCs w:val="24"/>
+          <w:rtl/>
           <w:lang w:bidi="fa-IR"/>
         </w:rPr>
       </w:pPr>
+      <w:r>
+        <w:rPr>
+          <w:rFonts w:asciiTheme="minorBidi" w:hAnsiTheme="minorBidi" w:cs="B Nazanin" w:hint="cs"/>
+          <w:sz w:val="24"/>
+          <w:szCs w:val="24"/>
+          <w:rtl/>
+          <w:lang w:bidi="fa-IR"/>
+        </w:rPr>
+        <w:lastRenderedPageBreak/>
+        <w:t>*</w:t>
+      </w:r>
+      <w:r>
+        <w:rPr>
+          <w:rFonts w:asciiTheme="minorBidi" w:hAnsiTheme="minorBidi" w:cs="B Nazanin" w:hint="cs"/>
+          <w:sz w:val="24"/>
+          <w:szCs w:val="24"/>
+          <w:rtl/>
+          <w:lang w:bidi="fa-IR"/>
+        </w:rPr>
+        <w:t xml:space="preserve">) برنامه به زبان </w:t>
+      </w:r>
+      <w:proofErr w:type="spellStart"/>
+      <w:r>
+        <w:rPr>
+          <w:rFonts w:asciiTheme="minorBidi" w:hAnsiTheme="minorBidi" w:cs="B Nazanin" w:hint="cs"/>
+          <w:sz w:val="24"/>
+          <w:szCs w:val="24"/>
+          <w:rtl/>
+          <w:lang w:bidi="fa-IR"/>
+        </w:rPr>
+        <w:t>فیبوناچی</w:t>
+      </w:r>
+      <w:proofErr w:type="spellEnd"/>
+      <w:r>
+        <w:rPr>
+          <w:rFonts w:asciiTheme="minorBidi" w:hAnsiTheme="minorBidi" w:cs="B Nazanin" w:hint="cs"/>
+          <w:sz w:val="24"/>
+          <w:szCs w:val="24"/>
+          <w:rtl/>
+          <w:lang w:bidi="fa-IR"/>
+        </w:rPr>
+        <w:t xml:space="preserve"> :</w:t>
+      </w:r>
+    </w:p>
+    <w:p>
+      <w:pPr>
+        <w:bidi/>
+        <w:rPr>
+          <w:rFonts w:asciiTheme="minorBidi" w:hAnsiTheme="minorBidi" w:cs="B Nazanin"/>
+          <w:sz w:val="24"/>
+          <w:szCs w:val="24"/>
+          <w:rtl/>
+          <w:lang w:bidi="fa-IR"/>
+        </w:rPr>
+      </w:pPr>
+      <w:r>
+        <w:rPr>
+          <w:rFonts w:asciiTheme="minorBidi" w:hAnsiTheme="minorBidi" w:cs="B Nazanin" w:hint="cs"/>
+          <w:noProof/>
+          <w:sz w:val="24"/>
+          <w:szCs w:val="24"/>
+          <w:rtl/>
+          <w:lang w:val="fa-IR" w:bidi="fa-IR"/>
+        </w:rPr>
+        <mc:AlternateContent>
+          <mc:Choice Requires="wps">
+            <w:drawing>
+              <wp:anchor distT="0" distB="0" distL="114300" distR="114300" simplePos="0" relativeHeight="251662336" behindDoc="0" locked="0" layoutInCell="1" allowOverlap="1" wp14:anchorId="5CDE3206" wp14:editId="05771B99">
+                <wp:simplePos x="0" y="0"/>
+                <wp:positionH relativeFrom="column">
+                  <wp:posOffset>1226820</wp:posOffset>
+                </wp:positionH>
+                <wp:positionV relativeFrom="paragraph">
+                  <wp:posOffset>1023620</wp:posOffset>
+                </wp:positionV>
+                <wp:extent cx="685800" cy="213360"/>
+                <wp:effectExtent l="0" t="19050" r="38100" b="34290"/>
+                <wp:wrapNone/>
+                <wp:docPr id="3" name="Arrow: Right 3"/>
+                <wp:cNvGraphicFramePr/>
+                <a:graphic xmlns:a="http://schemas.openxmlformats.org/drawingml/2006/main">
+                  <a:graphicData uri="http://schemas.microsoft.com/office/word/2010/wordprocessingShape">
+                    <wps:wsp>
+                      <wps:cNvSpPr/>
+                      <wps:spPr>
+                        <a:xfrm>
+                          <a:off x="0" y="0"/>
+                          <a:ext cx="685800" cy="213360"/>
+                        </a:xfrm>
+                        <a:prstGeom prst="rightArrow">
+                          <a:avLst/>
+                        </a:prstGeom>
+                      </wps:spPr>
+                      <wps:style>
+                        <a:lnRef idx="2">
+                          <a:schemeClr val="dk1">
+                            <a:shade val="50000"/>
+                          </a:schemeClr>
+                        </a:lnRef>
+                        <a:fillRef idx="1">
+                          <a:schemeClr val="dk1"/>
+                        </a:fillRef>
+                        <a:effectRef idx="0">
+                          <a:schemeClr val="dk1"/>
+                        </a:effectRef>
+                        <a:fontRef idx="minor">
+                          <a:schemeClr val="lt1"/>
+                        </a:fontRef>
+                      </wps:style>
+                      <wps:bodyPr rot="0" spcFirstLastPara="0" vertOverflow="overflow" horzOverflow="overflow" vert="horz" wrap="square" lIns="91440" tIns="45720" rIns="91440" bIns="45720" numCol="1" spcCol="0" rtlCol="0" fromWordArt="0" anchor="ctr" anchorCtr="0" forceAA="0" compatLnSpc="1">
+                        <a:prstTxWarp prst="textNoShape">
+                          <a:avLst/>
+                        </a:prstTxWarp>
+                        <a:noAutofit/>
+                      </wps:bodyPr>
+                    </wps:wsp>
+                  </a:graphicData>
+                </a:graphic>
+              </wp:anchor>
+            </w:drawing>
+          </mc:Choice>
+          <mc:Fallback>
+            <w:pict>
+              <v:shapetype w14:anchorId="390CCED9" id="_x0000_t13" coordsize="21600,21600" o:spt="13" adj="16200,5400" path="m@0,l@0@1,0@1,0@2@0@2@0,21600,21600,10800xe">
+                <v:stroke joinstyle="miter"/>
+                <v:formulas>
+                  <v:f eqn="val #0"/>
+                  <v:f eqn="val #1"/>
+                  <v:f eqn="sum height 0 #1"/>
+                  <v:f eqn="sum 10800 0 #1"/>
+                  <v:f eqn="sum width 0 #0"/>
+                  <v:f eqn="prod @4 @3 10800"/>
+                  <v:f eqn="sum width 0 @5"/>
+                </v:formulas>
+                <v:path o:connecttype="custom" o:connectlocs="@0,0;0,10800;@0,21600;21600,10800" o:connectangles="270,180,90,0" textboxrect="0,@1,@6,@2"/>
+                <v:handles>
+                  <v:h position="#0,#1" xrange="0,21600" yrange="0,10800"/>
+                </v:handles>
+              </v:shapetype>
+              <v:shape id="Arrow: Right 3" o:spid="_x0000_s1026" type="#_x0000_t13" style="position:absolute;margin-left:96.6pt;margin-top:80.6pt;width:54pt;height:16.8pt;z-index:251662336;visibility:visible;mso-wrap-style:square;mso-wrap-distance-left:9pt;mso-wrap-distance-top:0;mso-wrap-distance-right:9pt;mso-wrap-distance-bottom:0;mso-position-horizontal:absolute;mso-position-horizontal-relative:text;mso-position-vertical:absolute;mso-position-vertical-relative:text;v-text-anchor:middle" o:gfxdata="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" adj="18240" fillcolor="black [3200]" strokecolor="black [1600]" strokeweight="1pt"/>
+            </w:pict>
+          </mc:Fallback>
+        </mc:AlternateContent>
+      </w:r>
+      <w:r>
+        <w:rPr>
+          <w:rFonts w:asciiTheme="minorBidi" w:hAnsiTheme="minorBidi" w:cs="B Nazanin" w:hint="cs"/>
+          <w:noProof/>
+          <w:sz w:val="24"/>
+          <w:szCs w:val="24"/>
+          <w:rtl/>
+          <w:lang w:val="fa-IR" w:bidi="fa-IR"/>
+        </w:rPr>
+        <mc:AlternateContent>
+          <mc:Choice Requires="wps">
+            <w:drawing>
+              <wp:anchor distT="0" distB="0" distL="114300" distR="114300" simplePos="0" relativeHeight="251661312" behindDoc="0" locked="0" layoutInCell="1" allowOverlap="1" wp14:anchorId="383CED2F" wp14:editId="54302887">
+                <wp:simplePos x="0" y="0"/>
+                <wp:positionH relativeFrom="column">
+                  <wp:posOffset>2057400</wp:posOffset>
+                </wp:positionH>
+                <wp:positionV relativeFrom="paragraph">
+                  <wp:posOffset>116840</wp:posOffset>
+                </wp:positionV>
+                <wp:extent cx="2857500" cy="2156460"/>
+                <wp:effectExtent l="0" t="0" r="19050" b="15240"/>
+                <wp:wrapNone/>
+                <wp:docPr id="2" name="Text Box 2"/>
+                <wp:cNvGraphicFramePr/>
+                <a:graphic xmlns:a="http://schemas.openxmlformats.org/drawingml/2006/main">
+                  <a:graphicData uri="http://schemas.microsoft.com/office/word/2010/wordprocessingShape">
+                    <wps:wsp>
+                      <wps:cNvSpPr txBox="1"/>
+                      <wps:spPr>
+                        <a:xfrm>
+                          <a:off x="0" y="0"/>
+                          <a:ext cx="2857500" cy="2156460"/>
+                        </a:xfrm>
+                        <a:prstGeom prst="rect">
+                          <a:avLst/>
+                        </a:prstGeom>
+                        <a:solidFill>
+                          <a:schemeClr val="lt1"/>
+                        </a:solidFill>
+                        <a:ln w="6350">
+                          <a:solidFill>
+                            <a:prstClr val="black"/>
+                          </a:solidFill>
+                        </a:ln>
+                      </wps:spPr>
+                      <wps:txbx>
+                        <w:txbxContent>
+                          <w:p>
+                            <w:pPr>
+                              <w:spacing w:after="0"/>
+                            </w:pPr>
+                            <w:r>
+                              <w:t>000010_00000_00000_00000_00000_000000</w:t>
+                            </w:r>
+                          </w:p>
+                          <w:p>
+                            <w:pPr>
+                              <w:spacing w:after="0"/>
+                            </w:pPr>
+                            <w:r>
+                              <w:t>011000_00001_00000_0000000000000000</w:t>
+                            </w:r>
+                          </w:p>
+                          <w:p>
+                            <w:pPr>
+                              <w:spacing w:after="0"/>
+                            </w:pPr>
+                            <w:r>
+                              <w:t>010010_00010_00000_0000000000000000</w:t>
+                            </w:r>
+                          </w:p>
+                          <w:p>
+                            <w:pPr>
+                              <w:spacing w:after="0"/>
+                            </w:pPr>
+                            <w:r>
+                              <w:t>010010_00011_00000_0000000000000001</w:t>
+                            </w:r>
+                          </w:p>
+                          <w:p>
+                            <w:pPr>
+                              <w:spacing w:after="0"/>
+                            </w:pPr>
+                            <w:r>
+                              <w:t>000001_00100_00010_00011_00000_000000</w:t>
+                            </w:r>
+                          </w:p>
+                          <w:p>
+                            <w:pPr>
+                              <w:spacing w:after="0"/>
+                            </w:pPr>
+                            <w:r>
+                              <w:t>010010_00010_00011_0000000000000000</w:t>
+                            </w:r>
+                          </w:p>
+                          <w:p>
+                            <w:pPr>
+                              <w:spacing w:after="0"/>
+                            </w:pPr>
+                            <w:r>
+                              <w:t>010010_00011_00100_0000000000000000</w:t>
+                            </w:r>
+                          </w:p>
+                          <w:p>
+                            <w:pPr>
+                              <w:spacing w:after="0"/>
+                            </w:pPr>
+                            <w:r>
+                              <w:t>010011_00001_00001_0000000000000001</w:t>
+                            </w:r>
+                          </w:p>
+                          <w:p>
+                            <w:pPr>
+                              <w:spacing w:after="0"/>
+                            </w:pPr>
+                            <w:r>
+                              <w:t>011111_00000_00001_1111111111111100</w:t>
+                            </w:r>
+                          </w:p>
+                          <w:p>
+                            <w:pPr>
+                              <w:spacing w:after="0"/>
+                            </w:pPr>
+                            <w:r>
+                              <w:t>011001_00010_00000_0000000000000001</w:t>
+                            </w:r>
+                          </w:p>
+                          <w:p>
+                            <w:pPr>
+                              <w:spacing w:after="0"/>
+                            </w:pPr>
+                            <w:r>
+                              <w:t>000000_00000_00000_0000000000000000</w:t>
+                            </w:r>
+                          </w:p>
+                        </w:txbxContent>
+                      </wps:txbx>
+                      <wps:bodyPr rot="0" spcFirstLastPara="0" vertOverflow="overflow" horzOverflow="overflow" vert="horz" wrap="square" lIns="91440" tIns="45720" rIns="91440" bIns="45720" numCol="1" spcCol="0" rtlCol="0" fromWordArt="0" anchor="t" anchorCtr="0" forceAA="0" compatLnSpc="1">
+                        <a:prstTxWarp prst="textNoShape">
+                          <a:avLst/>
+                        </a:prstTxWarp>
+                        <a:noAutofit/>
+                      </wps:bodyPr>
+                    </wps:wsp>
+                  </a:graphicData>
+                </a:graphic>
+                <wp14:sizeRelH relativeFrom="margin">
+                  <wp14:pctWidth>0</wp14:pctWidth>
+                </wp14:sizeRelH>
+                <wp14:sizeRelV relativeFrom="margin">
+                  <wp14:pctHeight>0</wp14:pctHeight>
+                </wp14:sizeRelV>
+              </wp:anchor>
+            </w:drawing>
+          </mc:Choice>
+          <mc:Fallback>
+            <w:pict>
+              <v:shapetype w14:anchorId="383CED2F" id="_x0000_t202" coordsize="21600,21600" o:spt="202" path="m,l,21600r21600,l21600,xe">
+                <v:stroke joinstyle="miter"/>
+                <v:path gradientshapeok="t" o:connecttype="rect"/>
+              </v:shapetype>
+              <v:shape id="Text Box 2" o:spid="_x0000_s1026" type="#_x0000_t202" style="position:absolute;left:0;text-align:left;margin-left:162pt;margin-top:9.2pt;width:225pt;height:169.8pt;z-index:251661312;visibility:visible;mso-wrap-style:square;mso-width-percent:0;mso-height-percent:0;mso-wrap-distance-left:9pt;mso-wrap-distance-top:0;mso-wrap-distance-right:9pt;mso-wrap-distance-bottom:0;mso-position-horizontal:absolute;mso-position-horizontal-relative:text;mso-position-vertical:absolute;mso-position-vertical-relative:text;mso-width-percent:0;mso-height-percent:0;mso-width-relative:margin;mso-height-relative:margin;v-text-anchor:top" o:gfxdata="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" fillcolor="white [3201]" strokeweight=".5pt">
+                <v:textbox>
+                  <w:txbxContent>
+                    <w:p>
+                      <w:pPr>
+                        <w:spacing w:after="0"/>
+                      </w:pPr>
+                      <w:r>
+                        <w:t>000010_00000_00000_00000_00000_000000</w:t>
+                      </w:r>
+                    </w:p>
+                    <w:p>
+                      <w:pPr>
+                        <w:spacing w:after="0"/>
+                      </w:pPr>
+                      <w:r>
+                        <w:t>011000_00001_00000_0000000000000000</w:t>
+                      </w:r>
+                    </w:p>
+                    <w:p>
+                      <w:pPr>
+                        <w:spacing w:after="0"/>
+                      </w:pPr>
+                      <w:r>
+                        <w:t>010010_00010_00000_0000000000000000</w:t>
+                      </w:r>
+                    </w:p>
+                    <w:p>
+                      <w:pPr>
+                        <w:spacing w:after="0"/>
+                      </w:pPr>
+                      <w:r>
+                        <w:t>010010_00011_00000_0000000000000001</w:t>
+                      </w:r>
+                    </w:p>
+                    <w:p>
+                      <w:pPr>
+                        <w:spacing w:after="0"/>
+                      </w:pPr>
+                      <w:r>
+                        <w:t>000001_00100_00010_00011_00000_000000</w:t>
+                      </w:r>
+                    </w:p>
+                    <w:p>
+                      <w:pPr>
+                        <w:spacing w:after="0"/>
+                      </w:pPr>
+                      <w:r>
+                        <w:t>010010_00010_00011_0000000000000000</w:t>
+                      </w:r>
+                    </w:p>
+                    <w:p>
+                      <w:pPr>
+                        <w:spacing w:after="0"/>
+                      </w:pPr>
+                      <w:r>
+                        <w:t>010010_00011_00100_0000000000000000</w:t>
+                      </w:r>
+                    </w:p>
+                    <w:p>
+                      <w:pPr>
+                        <w:spacing w:after="0"/>
+                      </w:pPr>
+                      <w:r>
+                        <w:t>010011_00001_00001_0000000000000001</w:t>
+                      </w:r>
+                    </w:p>
+                    <w:p>
+                      <w:pPr>
+                        <w:spacing w:after="0"/>
+                      </w:pPr>
+                      <w:r>
+                        <w:t>011111_00000_00001_1111111111111100</w:t>
+                      </w:r>
+                    </w:p>
+                    <w:p>
+                      <w:pPr>
+                        <w:spacing w:after="0"/>
+                      </w:pPr>
+                      <w:r>
+                        <w:t>011001_00010_00000_0000000000000001</w:t>
+                      </w:r>
+                    </w:p>
+                    <w:p>
+                      <w:pPr>
+                        <w:spacing w:after="0"/>
+                      </w:pPr>
+                      <w:r>
+                        <w:t>000000_00000_00000_0000000000000000</w:t>
+                      </w:r>
+                    </w:p>
+                  </w:txbxContent>
+                </v:textbox>
+              </v:shape>
+            </w:pict>
+          </mc:Fallback>
+        </mc:AlternateContent>
+      </w:r>
+      <w:r>
+        <w:rPr>
+          <w:rFonts w:asciiTheme="minorBidi" w:hAnsiTheme="minorBidi" w:cs="B Nazanin" w:hint="cs"/>
+          <w:noProof/>
+          <w:sz w:val="24"/>
+          <w:szCs w:val="24"/>
+          <w:rtl/>
+          <w:lang w:val="fa-IR" w:bidi="fa-IR"/>
+        </w:rPr>
+        <mc:AlternateContent>
+          <mc:Choice Requires="wps">
+            <w:drawing>
+              <wp:anchor distT="0" distB="0" distL="114300" distR="114300" simplePos="0" relativeHeight="251659264" behindDoc="0" locked="0" layoutInCell="1" allowOverlap="1" wp14:anchorId="1DD25946" wp14:editId="7C2CB06F">
+                <wp:simplePos x="0" y="0"/>
+                <wp:positionH relativeFrom="margin">
+                  <wp:align>left</wp:align>
+                </wp:positionH>
+                <wp:positionV relativeFrom="paragraph">
+                  <wp:posOffset>109220</wp:posOffset>
+                </wp:positionV>
+                <wp:extent cx="1082040" cy="2156460"/>
+                <wp:effectExtent l="0" t="0" r="22860" b="15240"/>
+                <wp:wrapNone/>
+                <wp:docPr id="1" name="Text Box 1"/>
+                <wp:cNvGraphicFramePr/>
+                <a:graphic xmlns:a="http://schemas.openxmlformats.org/drawingml/2006/main">
+                  <a:graphicData uri="http://schemas.microsoft.com/office/word/2010/wordprocessingShape">
+                    <wps:wsp>
+                      <wps:cNvSpPr txBox="1"/>
+                      <wps:spPr>
+                        <a:xfrm>
+                          <a:off x="0" y="0"/>
+                          <a:ext cx="1082040" cy="2156460"/>
+                        </a:xfrm>
+                        <a:prstGeom prst="rect">
+                          <a:avLst/>
+                        </a:prstGeom>
+                        <a:solidFill>
+                          <a:schemeClr val="lt1"/>
+                        </a:solidFill>
+                        <a:ln w="6350">
+                          <a:solidFill>
+                            <a:prstClr val="black"/>
+                          </a:solidFill>
+                        </a:ln>
+                      </wps:spPr>
+                      <wps:txbx>
+                        <w:txbxContent>
+                          <w:p>
+                            <w:pPr>
+                              <w:spacing w:after="0"/>
+                            </w:pPr>
+                            <w:r>
+                              <w:t>sub $r0 $r0 $r0</w:t>
+                            </w:r>
+                          </w:p>
+                          <w:p>
+                            <w:pPr>
+                              <w:spacing w:after="0"/>
+                            </w:pPr>
+                            <w:proofErr w:type="spellStart"/>
+                            <w:r>
+                              <w:t>lw</w:t>
+                            </w:r>
+                            <w:proofErr w:type="spellEnd"/>
+                            <w:r>
+                              <w:t xml:space="preserve"> $r1 $r0 0</w:t>
+                            </w:r>
+                          </w:p>
+                          <w:p>
+                            <w:pPr>
+                              <w:spacing w:after="0"/>
+                            </w:pPr>
+                            <w:proofErr w:type="spellStart"/>
+                            <w:r>
+                              <w:t>addi</w:t>
+                            </w:r>
+                            <w:proofErr w:type="spellEnd"/>
+                            <w:r>
+                              <w:t xml:space="preserve"> $r2 $r0 0</w:t>
+                            </w:r>
+                          </w:p>
+                          <w:p>
+                            <w:pPr>
+                              <w:spacing w:after="0"/>
+                            </w:pPr>
+                            <w:proofErr w:type="spellStart"/>
+                            <w:r>
+                              <w:t>addi</w:t>
+                            </w:r>
+                            <w:proofErr w:type="spellEnd"/>
+                            <w:r>
+                              <w:t xml:space="preserve"> $r3 $r0 1</w:t>
+                            </w:r>
+                          </w:p>
+                          <w:p>
+                            <w:pPr>
+                              <w:spacing w:after="0"/>
+                            </w:pPr>
+                            <w:r>
+                              <w:t>add $r4 $r2 $r3</w:t>
+                            </w:r>
+                          </w:p>
+                          <w:p>
+                            <w:pPr>
+                              <w:spacing w:after="0"/>
+                            </w:pPr>
+                            <w:proofErr w:type="spellStart"/>
+                            <w:r>
+                              <w:t>addi</w:t>
+                            </w:r>
+                            <w:proofErr w:type="spellEnd"/>
+                            <w:r>
+                              <w:t xml:space="preserve"> $r2 $r3 0</w:t>
+                            </w:r>
+                          </w:p>
+                          <w:p>
+                            <w:pPr>
+                              <w:spacing w:after="0"/>
+                            </w:pPr>
+                            <w:proofErr w:type="spellStart"/>
+                            <w:r>
+                              <w:t>addi</w:t>
+                            </w:r>
+                            <w:proofErr w:type="spellEnd"/>
+                            <w:r>
+                              <w:t xml:space="preserve"> $r3 $r4 0</w:t>
+                            </w:r>
+                          </w:p>
+                          <w:p>
+                            <w:pPr>
+                              <w:spacing w:after="0"/>
+                            </w:pPr>
+                            <w:proofErr w:type="spellStart"/>
+                            <w:r>
+                              <w:t>subi</w:t>
+                            </w:r>
+                            <w:proofErr w:type="spellEnd"/>
+                            <w:r>
+                              <w:t xml:space="preserve"> $r1 $r1 1</w:t>
+                            </w:r>
+                          </w:p>
+                          <w:p>
+                            <w:pPr>
+                              <w:spacing w:after="0"/>
+                            </w:pPr>
+                            <w:proofErr w:type="spellStart"/>
+                            <w:r>
+                              <w:t>blt</w:t>
+                            </w:r>
+                            <w:proofErr w:type="spellEnd"/>
+                            <w:r>
+                              <w:t xml:space="preserve"> $r0 $r1 -4</w:t>
+                            </w:r>
+                          </w:p>
+                          <w:p>
+                            <w:pPr>
+                              <w:spacing w:after="0"/>
+                            </w:pPr>
+                            <w:proofErr w:type="spellStart"/>
+                            <w:r>
+                              <w:t>sw</w:t>
+                            </w:r>
+                            <w:proofErr w:type="spellEnd"/>
+                            <w:r>
+                              <w:t xml:space="preserve"> $r2 $r0 1</w:t>
+                            </w:r>
+                          </w:p>
+                          <w:p>
+                            <w:pPr>
+                              <w:spacing w:after="0"/>
+                            </w:pPr>
+                            <w:proofErr w:type="spellStart"/>
+                            <w:r>
+                              <w:t>hlt</w:t>
+                            </w:r>
+                            <w:proofErr w:type="spellEnd"/>
+                          </w:p>
+                        </w:txbxContent>
+                      </wps:txbx>
+                      <wps:bodyPr rot="0" spcFirstLastPara="0" vertOverflow="overflow" horzOverflow="overflow" vert="horz" wrap="square" lIns="91440" tIns="45720" rIns="91440" bIns="45720" numCol="1" spcCol="0" rtlCol="0" fromWordArt="0" anchor="t" anchorCtr="0" forceAA="0" compatLnSpc="1">
+                        <a:prstTxWarp prst="textNoShape">
+                          <a:avLst/>
+                        </a:prstTxWarp>
+                        <a:noAutofit/>
+                      </wps:bodyPr>
+                    </wps:wsp>
+                  </a:graphicData>
+                </a:graphic>
+                <wp14:sizeRelH relativeFrom="margin">
+                  <wp14:pctWidth>0</wp14:pctWidth>
+                </wp14:sizeRelH>
+                <wp14:sizeRelV relativeFrom="margin">
+                  <wp14:pctHeight>0</wp14:pctHeight>
+                </wp14:sizeRelV>
+              </wp:anchor>
+            </w:drawing>
+          </mc:Choice>
+          <mc:Fallback>
+            <w:pict>
+              <v:shape w14:anchorId="1DD25946" id="Text Box 1" o:spid="_x0000_s1027" type="#_x0000_t202" style="position:absolute;left:0;text-align:left;margin-left:0;margin-top:8.6pt;width:85.2pt;height:169.8pt;z-index:251659264;visibility:visible;mso-wrap-style:square;mso-width-percent:0;mso-height-percent:0;mso-wrap-distance-left:9pt;mso-wrap-distance-top:0;mso-wrap-distance-right:9pt;mso-wrap-distance-bottom:0;mso-position-horizontal:left;mso-position-horizontal-relative:margin;mso-position-vertical:absolute;mso-position-vertical-relative:text;mso-width-percent:0;mso-height-percent:0;mso-width-relative:margin;mso-height-relative:margin;v-text-anchor:top" o:gfxdata="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" fillcolor="white [3201]" strokeweight=".5pt">
+                <v:textbox>
+                  <w:txbxContent>
+                    <w:p>
+                      <w:pPr>
+                        <w:spacing w:after="0"/>
+                      </w:pPr>
+                      <w:r>
+                        <w:t>sub $r0 $r0 $r0</w:t>
+                      </w:r>
+                    </w:p>
+                    <w:p>
+                      <w:pPr>
+                        <w:spacing w:after="0"/>
+                      </w:pPr>
+                      <w:proofErr w:type="spellStart"/>
+                      <w:r>
+                        <w:t>lw</w:t>
+                      </w:r>
+                      <w:proofErr w:type="spellEnd"/>
+                      <w:r>
+                        <w:t xml:space="preserve"> $r1 $r0 0</w:t>
+                      </w:r>
+                    </w:p>
+                    <w:p>
+                      <w:pPr>
+                        <w:spacing w:after="0"/>
+                      </w:pPr>
+                      <w:proofErr w:type="spellStart"/>
+                      <w:r>
+                        <w:t>addi</w:t>
+                      </w:r>
+                      <w:proofErr w:type="spellEnd"/>
+                      <w:r>
+                        <w:t xml:space="preserve"> $r2 $r0 0</w:t>
+                      </w:r>
+                    </w:p>
+                    <w:p>
+                      <w:pPr>
+                        <w:spacing w:after="0"/>
+                      </w:pPr>
+                      <w:proofErr w:type="spellStart"/>
+                      <w:r>
+                        <w:t>addi</w:t>
+                      </w:r>
+                      <w:proofErr w:type="spellEnd"/>
+                      <w:r>
+                        <w:t xml:space="preserve"> $r3 $r0 1</w:t>
+                      </w:r>
+                    </w:p>
+                    <w:p>
+                      <w:pPr>
+                        <w:spacing w:after="0"/>
+                      </w:pPr>
+                      <w:r>
+                        <w:t>add $r4 $r2 $r3</w:t>
+                      </w:r>
+                    </w:p>
+                    <w:p>
+                      <w:pPr>
+                        <w:spacing w:after="0"/>
+                      </w:pPr>
+                      <w:proofErr w:type="spellStart"/>
+                      <w:r>
+                        <w:t>addi</w:t>
+                      </w:r>
+                      <w:proofErr w:type="spellEnd"/>
+                      <w:r>
+                        <w:t xml:space="preserve"> $r2 $r3 0</w:t>
+                      </w:r>
+                    </w:p>
+                    <w:p>
+                      <w:pPr>
+                        <w:spacing w:after="0"/>
+                      </w:pPr>
+                      <w:proofErr w:type="spellStart"/>
+                      <w:r>
+                        <w:t>addi</w:t>
+                      </w:r>
+                      <w:proofErr w:type="spellEnd"/>
+                      <w:r>
+                        <w:t xml:space="preserve"> $r3 $r4 0</w:t>
+                      </w:r>
+                    </w:p>
+                    <w:p>
+                      <w:pPr>
+                        <w:spacing w:after="0"/>
+                      </w:pPr>
+                      <w:proofErr w:type="spellStart"/>
+                      <w:r>
+                        <w:t>subi</w:t>
+                      </w:r>
+                      <w:proofErr w:type="spellEnd"/>
+                      <w:r>
+                        <w:t xml:space="preserve"> $r1 $r1 1</w:t>
+                      </w:r>
+                    </w:p>
+                    <w:p>
+                      <w:pPr>
+                        <w:spacing w:after="0"/>
+                      </w:pPr>
+                      <w:proofErr w:type="spellStart"/>
+                      <w:r>
+                        <w:t>blt</w:t>
+                      </w:r>
+                      <w:proofErr w:type="spellEnd"/>
+                      <w:r>
+                        <w:t xml:space="preserve"> $r0 $r1 -4</w:t>
+                      </w:r>
+                    </w:p>
+                    <w:p>
+                      <w:pPr>
+                        <w:spacing w:after="0"/>
+                      </w:pPr>
+                      <w:proofErr w:type="spellStart"/>
+                      <w:r>
+                        <w:t>sw</w:t>
+                      </w:r>
+                      <w:proofErr w:type="spellEnd"/>
+                      <w:r>
+                        <w:t xml:space="preserve"> $r2 $r0 1</w:t>
+                      </w:r>
+                    </w:p>
+                    <w:p>
+                      <w:pPr>
+                        <w:spacing w:after="0"/>
+                      </w:pPr>
+                      <w:proofErr w:type="spellStart"/>
+                      <w:r>
+                        <w:t>hlt</w:t>
+                      </w:r>
+                      <w:proofErr w:type="spellEnd"/>
+                    </w:p>
+                  </w:txbxContent>
+                </v:textbox>
+                <w10:wrap anchorx="margin"/>
+              </v:shape>
+            </w:pict>
+          </mc:Fallback>
+        </mc:AlternateContent>
+      </w:r>
+      <w:r>
+        <w:rPr>
+          <w:rFonts w:asciiTheme="minorBidi" w:hAnsiTheme="minorBidi" w:cs="B Nazanin" w:hint="cs"/>
+          <w:sz w:val="24"/>
+          <w:szCs w:val="24"/>
+          <w:rtl/>
+          <w:lang w:bidi="fa-IR"/>
+        </w:rPr>
+        <w:t xml:space="preserve">زمان </w:t>
+      </w:r>
+      <w:r>
+        <w:rPr>
+          <w:rFonts w:asciiTheme="minorBidi" w:hAnsiTheme="minorBidi" w:cs="B Nazanin" w:hint="cs"/>
+          <w:sz w:val="24"/>
+          <w:szCs w:val="24"/>
+          <w:rtl/>
+          <w:lang w:bidi="fa-IR"/>
+        </w:rPr>
+        <w:t>اجرا بر اساس تعداد سیکل</w:t>
+      </w:r>
+      <w:r>
+        <w:rPr>
+          <w:rFonts w:asciiTheme="minorBidi" w:hAnsiTheme="minorBidi" w:cs="B Nazanin" w:hint="cs"/>
+          <w:sz w:val="24"/>
+          <w:szCs w:val="24"/>
+          <w:rtl/>
+          <w:lang w:bidi="fa-IR"/>
+        </w:rPr>
+        <w:t xml:space="preserve"> : </w:t>
+      </w:r>
+    </w:p>
+    <w:p>
+      <w:pPr>
+        <w:bidi/>
+        <w:rPr>
+          <w:rFonts w:asciiTheme="minorBidi" w:hAnsiTheme="minorBidi" w:cs="B Nazanin"/>
+          <w:sz w:val="24"/>
+          <w:szCs w:val="24"/>
+          <w:lang w:bidi="fa-IR"/>
+        </w:rPr>
+      </w:pPr>
+      <w:r>
+        <w:rPr>
+          <w:rFonts w:asciiTheme="minorBidi" w:hAnsiTheme="minorBidi" w:cs="B Nazanin" w:hint="cs"/>
+          <w:sz w:val="24"/>
+          <w:szCs w:val="24"/>
+          <w:rtl/>
+          <w:lang w:bidi="fa-IR"/>
+        </w:rPr>
+        <w:t>5*5 + 5*5</w:t>
+      </w:r>
+      <w:r>
+        <w:rPr>
+          <w:rFonts w:asciiTheme="minorBidi" w:hAnsiTheme="minorBidi" w:cs="B Nazanin"/>
+          <w:sz w:val="24"/>
+          <w:szCs w:val="24"/>
+          <w:lang w:bidi="fa-IR"/>
+        </w:rPr>
+        <w:t>n*</w:t>
+      </w:r>
+      <w:r>
+        <w:rPr>
+          <w:rFonts w:asciiTheme="minorBidi" w:hAnsiTheme="minorBidi" w:cs="B Nazanin" w:hint="cs"/>
+          <w:sz w:val="24"/>
+          <w:szCs w:val="24"/>
+          <w:rtl/>
+          <w:lang w:bidi="fa-IR"/>
+        </w:rPr>
+        <w:t xml:space="preserve"> = </w:t>
+      </w:r>
+      <w:r>
+        <w:rPr>
+          <w:rFonts w:asciiTheme="minorBidi" w:hAnsiTheme="minorBidi" w:cs="B Nazanin"/>
+          <w:sz w:val="24"/>
+          <w:szCs w:val="24"/>
+          <w:lang w:bidi="fa-IR"/>
+        </w:rPr>
+        <w:t>(n+1)*25</w:t>
+      </w:r>
+    </w:p>
+    <w:p>
+      <w:pPr>
+        <w:bidi/>
+        <w:rPr>
+          <w:rFonts w:asciiTheme="minorBidi" w:hAnsiTheme="minorBidi" w:cs="B Nazanin"/>
+          <w:sz w:val="24"/>
+          <w:szCs w:val="24"/>
+          <w:rtl/>
+          <w:lang w:bidi="fa-IR"/>
+        </w:rPr>
+      </w:pPr>
+      <w:r>
+        <w:rPr>
+          <w:rFonts w:asciiTheme="minorBidi" w:hAnsiTheme="minorBidi" w:cs="B Nazanin" w:hint="cs"/>
+          <w:sz w:val="24"/>
+          <w:szCs w:val="24"/>
+          <w:rtl/>
+          <w:lang w:bidi="fa-IR"/>
+        </w:rPr>
+        <w:t xml:space="preserve">در مثال تست شده </w:t>
+      </w:r>
+      <w:r>
+        <w:rPr>
+          <w:rFonts w:asciiTheme="minorBidi" w:hAnsiTheme="minorBidi" w:cs="B Nazanin"/>
+          <w:sz w:val="24"/>
+          <w:szCs w:val="24"/>
+          <w:lang w:bidi="fa-IR"/>
+        </w:rPr>
+        <w:t>n=10</w:t>
+      </w:r>
+      <w:r>
+        <w:rPr>
+          <w:rFonts w:asciiTheme="minorBidi" w:hAnsiTheme="minorBidi" w:cs="B Nazanin" w:hint="cs"/>
+          <w:sz w:val="24"/>
+          <w:szCs w:val="24"/>
+          <w:rtl/>
+          <w:lang w:bidi="fa-IR"/>
+        </w:rPr>
+        <w:t xml:space="preserve"> بوده و زمان اجرا برابر با 275 سیکل پردازنده بوده </w:t>
+      </w:r>
+      <w:r>
+        <w:rPr>
+          <w:rFonts w:asciiTheme="minorBidi" w:hAnsiTheme="minorBidi" w:cs="B Nazanin" w:hint="cs"/>
+          <w:sz w:val="24"/>
+          <w:szCs w:val="24"/>
+          <w:rtl/>
+          <w:lang w:bidi="fa-IR"/>
+        </w:rPr>
+        <w:t>و</w:t>
+      </w:r>
+    </w:p>
+    <w:p>
+      <w:pPr>
+        <w:bidi/>
+        <w:rPr>
+          <w:rFonts w:asciiTheme="minorBidi" w:hAnsiTheme="minorBidi" w:cs="B Nazanin" w:hint="cs"/>
+          <w:rtl/>
+          <w:lang w:bidi="fa-IR"/>
+        </w:rPr>
+      </w:pPr>
+      <w:r>
+        <w:rPr>
+          <w:rFonts w:asciiTheme="minorBidi" w:hAnsiTheme="minorBidi" w:cs="B Nazanin" w:hint="cs"/>
+          <w:sz w:val="24"/>
+          <w:szCs w:val="24"/>
+          <w:rtl/>
+          <w:lang w:bidi="fa-IR"/>
+        </w:rPr>
+        <w:t xml:space="preserve">عدد نهایی که 55 یا </w:t>
+      </w:r>
+      <w:r>
+        <w:rPr>
+          <w:rFonts w:asciiTheme="minorBidi" w:hAnsiTheme="minorBidi" w:cs="B Nazanin"/>
+          <w:sz w:val="24"/>
+          <w:szCs w:val="24"/>
+          <w:rtl/>
+          <w:lang w:bidi="fa-IR"/>
+        </w:rPr>
+        <w:t>00110111</w:t>
+      </w:r>
+      <w:r>
+        <w:rPr>
+          <w:rFonts w:asciiTheme="minorBidi" w:hAnsiTheme="minorBidi" w:cs="B Nazanin" w:hint="cs"/>
+          <w:sz w:val="24"/>
+          <w:szCs w:val="24"/>
+          <w:rtl/>
+          <w:lang w:bidi="fa-IR"/>
+        </w:rPr>
+        <w:t xml:space="preserve"> میباشد در آدرس 4 حافظه نوشته خواهد شد</w:t>
+      </w:r>
+      <w:r>
+        <w:rPr>
+          <w:rFonts w:asciiTheme="minorBidi" w:hAnsiTheme="minorBidi" w:cs="B Nazanin" w:hint="cs"/>
+          <w:rtl/>
+          <w:lang w:bidi="fa-IR"/>
+        </w:rPr>
+        <w:t>.</w:t>
+      </w:r>
     </w:p>
     <w:sectPr>
       <w:headerReference w:type="default" r:id="rId6"/>

</xml_diff>

<commit_message>
edit alireza hassanpour name
</commit_message>
<xml_diff>
--- a/doc/New Microsoft Word Document.docx
+++ b/doc/New Microsoft Word Document.docx
@@ -224,7 +224,17 @@
           <w:rtl/>
           <w:lang w:bidi="fa-IR"/>
         </w:rPr>
-        <w:t xml:space="preserve">امیرحسین حسن پور </w:t>
+        <w:t>علیرضا</w:t>
+      </w:r>
+      <w:r>
+        <w:rPr>
+          <w:rFonts w:cs="B Nazanin" w:hint="cs"/>
+          <w:sz w:val="36"/>
+          <w:szCs w:val="36"/>
+          <w:rtl/>
+          <w:lang w:bidi="fa-IR"/>
+        </w:rPr>
+        <w:t xml:space="preserve"> حسن پور </w:t>
       </w:r>
       <w:r>
         <w:rPr>
@@ -4303,13 +4313,23 @@
       <w:pPr>
         <w:bidi/>
         <w:rPr>
+          <w:rFonts w:cs="B Nazanin"/>
+          <w:sz w:val="28"/>
+          <w:szCs w:val="28"/>
+          <w:rtl/>
+          <w:lang w:bidi="fa-IR"/>
+        </w:rPr>
+      </w:pPr>
+      <w:r>
+        <w:rPr>
           <w:rFonts w:cs="B Nazanin" w:hint="cs"/>
           <w:sz w:val="28"/>
           <w:szCs w:val="28"/>
           <w:rtl/>
           <w:lang w:bidi="fa-IR"/>
         </w:rPr>
-      </w:pPr>
+        <w:t>فایل</w:t>
+      </w:r>
       <w:r>
         <w:rPr>
           <w:rFonts w:cs="B Nazanin" w:hint="cs"/>
@@ -4318,7 +4338,17 @@
           <w:rtl/>
           <w:lang w:bidi="fa-IR"/>
         </w:rPr>
-        <w:t>فایل</w:t>
+        <w:softHyphen/>
+        <w:t xml:space="preserve">های این قسمت در پوشه </w:t>
+      </w:r>
+      <w:r>
+        <w:rPr>
+          <w:rFonts w:cs="B Nazanin"/>
+          <w:sz w:val="28"/>
+          <w:szCs w:val="28"/>
+          <w:lang w:bidi="fa-IR"/>
+        </w:rPr>
+        <w:t>alu</w:t>
       </w:r>
       <w:r>
         <w:rPr>
@@ -4328,8 +4358,7 @@
           <w:rtl/>
           <w:lang w:bidi="fa-IR"/>
         </w:rPr>
-        <w:softHyphen/>
-        <w:t xml:space="preserve">های این قسمت در پوشه </w:t>
+        <w:t xml:space="preserve"> در قسمت اصلی پروژه قرار دارند. مدار کلی </w:t>
       </w:r>
       <w:r>
         <w:rPr>
@@ -4348,7 +4377,7 @@
           <w:rtl/>
           <w:lang w:bidi="fa-IR"/>
         </w:rPr>
-        <w:t xml:space="preserve"> در قسمت اصلی پروژه قرار دارند. مدار کلی </w:t>
+        <w:t xml:space="preserve"> در همان ابتدای پوشه </w:t>
       </w:r>
       <w:r>
         <w:rPr>
@@ -4367,7 +4396,7 @@
           <w:rtl/>
           <w:lang w:bidi="fa-IR"/>
         </w:rPr>
-        <w:t xml:space="preserve"> در همان ابتدای پوشه </w:t>
+        <w:t xml:space="preserve"> و هر کدام از مدارهای جمع و ضرب و ... در پوشه </w:t>
       </w:r>
       <w:r>
         <w:rPr>
@@ -4376,7 +4405,7 @@
           <w:szCs w:val="28"/>
           <w:lang w:bidi="fa-IR"/>
         </w:rPr>
-        <w:t>alu</w:t>
+        <w:t>/main/format1,4</w:t>
       </w:r>
       <w:r>
         <w:rPr>
@@ -4386,7 +4415,7 @@
           <w:rtl/>
           <w:lang w:bidi="fa-IR"/>
         </w:rPr>
-        <w:t xml:space="preserve"> و هر کدام از مدارهای جمع و ضرب و ... در پوشه </w:t>
+        <w:t xml:space="preserve"> قرار دارند. پوشه </w:t>
       </w:r>
       <w:r>
         <w:rPr>
@@ -4395,7 +4424,7 @@
           <w:szCs w:val="28"/>
           <w:lang w:bidi="fa-IR"/>
         </w:rPr>
-        <w:t>/main/format1,4</w:t>
+        <w:t>block</w:t>
       </w:r>
       <w:r>
         <w:rPr>
@@ -4405,7 +4434,7 @@
           <w:rtl/>
           <w:lang w:bidi="fa-IR"/>
         </w:rPr>
-        <w:t xml:space="preserve"> قرار دارند. پوشه </w:t>
+        <w:t xml:space="preserve"> هم برای </w:t>
       </w:r>
       <w:r>
         <w:rPr>
@@ -4414,7 +4443,7 @@
           <w:szCs w:val="28"/>
           <w:lang w:bidi="fa-IR"/>
         </w:rPr>
-        <w:t>block</w:t>
+        <w:t>symbol</w:t>
       </w:r>
       <w:r>
         <w:rPr>
@@ -4424,17 +4453,20 @@
           <w:rtl/>
           <w:lang w:bidi="fa-IR"/>
         </w:rPr>
-        <w:t xml:space="preserve"> هم برای </w:t>
-      </w:r>
-      <w:r>
+        <w:t xml:space="preserve"> هاست.</w:t>
+      </w:r>
+    </w:p>
+    <w:p>
+      <w:pPr>
+        <w:bidi/>
         <w:rPr>
           <w:rFonts w:cs="B Nazanin"/>
           <w:sz w:val="28"/>
           <w:szCs w:val="28"/>
-          <w:lang w:bidi="fa-IR"/>
-        </w:rPr>
-        <w:t>symbol</w:t>
-      </w:r>
+          <w:rtl/>
+          <w:lang w:bidi="fa-IR"/>
+        </w:rPr>
+      </w:pPr>
       <w:r>
         <w:rPr>
           <w:rFonts w:cs="B Nazanin" w:hint="cs"/>
@@ -4443,12 +4475,18 @@
           <w:rtl/>
           <w:lang w:bidi="fa-IR"/>
         </w:rPr>
-        <w:t xml:space="preserve"> هاست.</w:t>
-      </w:r>
-    </w:p>
-    <w:p>
-      <w:pPr>
-        <w:bidi/>
+        <w:t xml:space="preserve">علت اینکه دستورات تنها در دو فرمت پیاده سازی شده اند این است که با همین دو نوع دستور میتوانستیم دستورات فرمت دوم و سوم را پیاده کنیم. مثلاً برای دستورات </w:t>
+      </w:r>
+      <w:r>
+        <w:rPr>
+          <w:rFonts w:cs="B Nazanin"/>
+          <w:sz w:val="28"/>
+          <w:szCs w:val="28"/>
+          <w:lang w:bidi="fa-IR"/>
+        </w:rPr>
+        <w:t>immediate</w:t>
+      </w:r>
+      <w:r>
         <w:rPr>
           <w:rFonts w:cs="B Nazanin" w:hint="cs"/>
           <w:sz w:val="28"/>
@@ -4456,7 +4494,17 @@
           <w:rtl/>
           <w:lang w:bidi="fa-IR"/>
         </w:rPr>
-      </w:pPr>
+        <w:t xml:space="preserve">، در مرحله قبل از </w:t>
+      </w:r>
+      <w:r>
+        <w:rPr>
+          <w:rFonts w:cs="B Nazanin"/>
+          <w:sz w:val="28"/>
+          <w:szCs w:val="28"/>
+          <w:lang w:bidi="fa-IR"/>
+        </w:rPr>
+        <w:t>ALU</w:t>
+      </w:r>
       <w:r>
         <w:rPr>
           <w:rFonts w:cs="B Nazanin" w:hint="cs"/>
@@ -4465,7 +4513,7 @@
           <w:rtl/>
           <w:lang w:bidi="fa-IR"/>
         </w:rPr>
-        <w:t xml:space="preserve">علت اینکه دستورات تنها در دو فرمت پیاده سازی شده اند این است که با همین دو نوع دستور میتوانستیم دستورات فرمت دوم و سوم را پیاده کنیم. مثلاً برای دستورات </w:t>
+        <w:t xml:space="preserve">، مقادیر </w:t>
       </w:r>
       <w:r>
         <w:rPr>
@@ -4484,7 +4532,7 @@
           <w:rtl/>
           <w:lang w:bidi="fa-IR"/>
         </w:rPr>
-        <w:t xml:space="preserve">، در مرحله قبل از </w:t>
+        <w:t xml:space="preserve"> تبدیل به کلمه 32 بیتی می شدند و از طریق </w:t>
       </w:r>
       <w:r>
         <w:rPr>
@@ -4493,7 +4541,7 @@
           <w:szCs w:val="28"/>
           <w:lang w:bidi="fa-IR"/>
         </w:rPr>
-        <w:t>ALU</w:t>
+        <w:t>operand</w:t>
       </w:r>
       <w:r>
         <w:rPr>
@@ -4503,7 +4551,7 @@
           <w:rtl/>
           <w:lang w:bidi="fa-IR"/>
         </w:rPr>
-        <w:t xml:space="preserve">، مقادیر </w:t>
+        <w:t xml:space="preserve"> ها به </w:t>
       </w:r>
       <w:r>
         <w:rPr>
@@ -4512,7 +4560,7 @@
           <w:szCs w:val="28"/>
           <w:lang w:bidi="fa-IR"/>
         </w:rPr>
-        <w:t>immediate</w:t>
+        <w:t>ALU</w:t>
       </w:r>
       <w:r>
         <w:rPr>
@@ -4522,7 +4570,7 @@
           <w:rtl/>
           <w:lang w:bidi="fa-IR"/>
         </w:rPr>
-        <w:t xml:space="preserve"> تبدیل به کلمه 32 بیتی می شدند و از طریق </w:t>
+        <w:t xml:space="preserve"> می آمدند و دیگر لازم نبود که یکبار دیگر عملیات های جمع و ضرب و ... برای آنها به صورت جداگانه پیاده سازی شود. برای فرمت سوم نیز تنها نیاز بود که </w:t>
       </w:r>
       <w:r>
         <w:rPr>
@@ -4531,7 +4579,7 @@
           <w:szCs w:val="28"/>
           <w:lang w:bidi="fa-IR"/>
         </w:rPr>
-        <w:t>operand</w:t>
+        <w:t>index</w:t>
       </w:r>
       <w:r>
         <w:rPr>
@@ -4541,7 +4589,7 @@
           <w:rtl/>
           <w:lang w:bidi="fa-IR"/>
         </w:rPr>
-        <w:t xml:space="preserve"> ها به </w:t>
+        <w:t xml:space="preserve"> مورد نیاز تولید شود و در مراحل بعدی مورد استفاده قرار گیرد. این مقدار نیز با جمع کردن </w:t>
       </w:r>
       <w:r>
         <w:rPr>
@@ -4550,7 +4598,7 @@
           <w:szCs w:val="28"/>
           <w:lang w:bidi="fa-IR"/>
         </w:rPr>
-        <w:t>ALU</w:t>
+        <w:t>operand</w:t>
       </w:r>
       <w:r>
         <w:rPr>
@@ -4560,17 +4608,20 @@
           <w:rtl/>
           <w:lang w:bidi="fa-IR"/>
         </w:rPr>
-        <w:t xml:space="preserve"> می آمدند و دیگر لازم نبود که یکبار دیگر عملیات های جمع و ضرب و ... برای آنها به صورت جداگانه پیاده سازی شود. برای فرمت سوم نیز تنها نیاز بود که </w:t>
-      </w:r>
-      <w:r>
+        <w:t xml:space="preserve"> ها قابل انجام بود و نیاز به مدار جداگانه نداشت. همچنین در فرمت چهارم نیز از 5 دستور تنها دو دستور مدار میخواست و باقی دیگر نیاز به مدار نداشتند.</w:t>
+      </w:r>
+    </w:p>
+    <w:p>
+      <w:pPr>
+        <w:bidi/>
         <w:rPr>
           <w:rFonts w:cs="B Nazanin"/>
           <w:sz w:val="28"/>
           <w:szCs w:val="28"/>
-          <w:lang w:bidi="fa-IR"/>
-        </w:rPr>
-        <w:t>index</w:t>
-      </w:r>
+          <w:rtl/>
+          <w:lang w:bidi="fa-IR"/>
+        </w:rPr>
+      </w:pPr>
       <w:r>
         <w:rPr>
           <w:rFonts w:cs="B Nazanin" w:hint="cs"/>
@@ -4579,17 +4630,20 @@
           <w:rtl/>
           <w:lang w:bidi="fa-IR"/>
         </w:rPr>
-        <w:t xml:space="preserve"> مورد نیاز تولید شود و در مراحل بعدی مورد استفاده قرار گیرد. این مقدار نیز با جمع کردن </w:t>
-      </w:r>
-      <w:r>
+        <w:t>مدار های هر کدام از عملیات ها به صورت جداگانه پیاده سازی شده و برخی نیز با هم ادغام شدند؛ برای مثال جمع و ضرب را با یک مدار هم میتوان انجام داد و شیفت ها و چرخش های چپ و راست نیز همینطور.</w:t>
+      </w:r>
+    </w:p>
+    <w:p>
+      <w:pPr>
+        <w:bidi/>
         <w:rPr>
           <w:rFonts w:cs="B Nazanin"/>
           <w:sz w:val="28"/>
           <w:szCs w:val="28"/>
-          <w:lang w:bidi="fa-IR"/>
-        </w:rPr>
-        <w:t>operand</w:t>
-      </w:r>
+          <w:rtl/>
+          <w:lang w:bidi="fa-IR"/>
+        </w:rPr>
+      </w:pPr>
       <w:r>
         <w:rPr>
           <w:rFonts w:cs="B Nazanin" w:hint="cs"/>
@@ -4598,12 +4652,18 @@
           <w:rtl/>
           <w:lang w:bidi="fa-IR"/>
         </w:rPr>
-        <w:t xml:space="preserve"> ها قابل انجام بود و نیاز به مدار جداگانه نداشت. همچنین در فرمت چهارم نیز از 5 دستور تنها دو دستور مدار میخواست و باقی دیگر نیاز به مدار نداشتند.</w:t>
-      </w:r>
-    </w:p>
-    <w:p>
-      <w:pPr>
-        <w:bidi/>
+        <w:t xml:space="preserve">سیمبول همه مدار ها در بلاک ها قرار داده شد و در </w:t>
+      </w:r>
+      <w:r>
+        <w:rPr>
+          <w:rFonts w:cs="B Nazanin"/>
+          <w:sz w:val="28"/>
+          <w:szCs w:val="28"/>
+          <w:lang w:bidi="fa-IR"/>
+        </w:rPr>
+        <w:t>ALU</w:t>
+      </w:r>
+      <w:r>
         <w:rPr>
           <w:rFonts w:cs="B Nazanin" w:hint="cs"/>
           <w:sz w:val="28"/>
@@ -4611,7 +4671,17 @@
           <w:rtl/>
           <w:lang w:bidi="fa-IR"/>
         </w:rPr>
-      </w:pPr>
+        <w:t xml:space="preserve"> اصلی مورد استفاده قرار گرفت. همانطور که در آن میبینید برای راحتی و عدم شلوغی کار ورودی ها و سیم ها به صورت جداگانه به وسیله نامگذاری پیاده سازی شده اند. مدار های فاز اول به صورت ترکیبی (دارای تاخیر) پیاده سازی شده و همه مدار ها ورودی ها را در هر زمان و با هر دستور دریافت می کنند و عملیات مربوطه را انجام می دهند اما اینکه این خروجی محاسبه از کدام مدار باید گرفته شود و به بیرون </w:t>
+      </w:r>
+      <w:r>
+        <w:rPr>
+          <w:rFonts w:cs="B Nazanin"/>
+          <w:sz w:val="28"/>
+          <w:szCs w:val="28"/>
+          <w:lang w:bidi="fa-IR"/>
+        </w:rPr>
+        <w:t>ALU</w:t>
+      </w:r>
       <w:r>
         <w:rPr>
           <w:rFonts w:cs="B Nazanin" w:hint="cs"/>
@@ -4620,12 +4690,18 @@
           <w:rtl/>
           <w:lang w:bidi="fa-IR"/>
         </w:rPr>
-        <w:t>مدار های هر کدام از عملیات ها به صورت جداگانه پیاده سازی شده و برخی نیز با هم ادغام شدند؛ برای مثال جمع و ضرب را با یک مدار هم میتوان انجام داد و شیفت ها و چرخش های چپ و راست نیز همینطور.</w:t>
-      </w:r>
-    </w:p>
-    <w:p>
-      <w:pPr>
-        <w:bidi/>
+        <w:t xml:space="preserve"> داده شود را سیم های فعالسازی و </w:t>
+      </w:r>
+      <w:r>
+        <w:rPr>
+          <w:rFonts w:cs="B Nazanin"/>
+          <w:sz w:val="28"/>
+          <w:szCs w:val="28"/>
+          <w:lang w:bidi="fa-IR"/>
+        </w:rPr>
+        <w:t>Tristate</w:t>
+      </w:r>
+      <w:r>
         <w:rPr>
           <w:rFonts w:cs="B Nazanin" w:hint="cs"/>
           <w:sz w:val="28"/>
@@ -4633,7 +4709,17 @@
           <w:rtl/>
           <w:lang w:bidi="fa-IR"/>
         </w:rPr>
-      </w:pPr>
+        <w:t xml:space="preserve"> ها تعیین می کنند. پشت سر هر مداری یک </w:t>
+      </w:r>
+      <w:r>
+        <w:rPr>
+          <w:rFonts w:cs="B Nazanin"/>
+          <w:sz w:val="28"/>
+          <w:szCs w:val="28"/>
+          <w:lang w:bidi="fa-IR"/>
+        </w:rPr>
+        <w:t>Tristate</w:t>
+      </w:r>
       <w:r>
         <w:rPr>
           <w:rFonts w:cs="B Nazanin" w:hint="cs"/>
@@ -4642,7 +4728,7 @@
           <w:rtl/>
           <w:lang w:bidi="fa-IR"/>
         </w:rPr>
-        <w:t xml:space="preserve">سیمبول همه مدار ها در بلاک ها قرار داده شد و در </w:t>
+        <w:t xml:space="preserve"> قرار داده شده و آن مدار های مشترک نیست عنصر سوم </w:t>
       </w:r>
       <w:r>
         <w:rPr>
@@ -4651,7 +4737,7 @@
           <w:szCs w:val="28"/>
           <w:lang w:bidi="fa-IR"/>
         </w:rPr>
-        <w:t>ALU</w:t>
+        <w:t>Tristate</w:t>
       </w:r>
       <w:r>
         <w:rPr>
@@ -4661,7 +4747,7 @@
           <w:rtl/>
           <w:lang w:bidi="fa-IR"/>
         </w:rPr>
-        <w:t xml:space="preserve"> اصلی مورد استفاده قرار گرفت. همانطور که در آن میبینید برای راحتی و عدم شلوغی کار ورودی ها و سیم ها به صورت جداگانه به وسیله نامگذاری پیاده سازی شده اند. مدار های فاز اول به صورت ترکیبی (دارای تاخیر) پیاده سازی شده و همه مدار ها ورودی ها را در هر زمان و با هر دستور دریافت می کنند و عملیات مربوطه را انجام می دهند اما اینکه این خروجی محاسبه از کدام مدار باید گرفته شود و به بیرون </w:t>
+        <w:t xml:space="preserve">شان به وسیله </w:t>
       </w:r>
       <w:r>
         <w:rPr>
@@ -4670,7 +4756,7 @@
           <w:szCs w:val="28"/>
           <w:lang w:bidi="fa-IR"/>
         </w:rPr>
-        <w:t>ALU</w:t>
+        <w:t>or</w:t>
       </w:r>
       <w:r>
         <w:rPr>
@@ -4680,17 +4766,20 @@
           <w:rtl/>
           <w:lang w:bidi="fa-IR"/>
         </w:rPr>
-        <w:t xml:space="preserve"> داده شود را سیم های فعالسازی و </w:t>
-      </w:r>
-      <w:r>
+        <w:t xml:space="preserve"> مورد استفاده قرار گرفته است.</w:t>
+      </w:r>
+    </w:p>
+    <w:p>
+      <w:pPr>
+        <w:bidi/>
         <w:rPr>
           <w:rFonts w:cs="B Nazanin"/>
           <w:sz w:val="28"/>
           <w:szCs w:val="28"/>
-          <w:lang w:bidi="fa-IR"/>
-        </w:rPr>
-        <w:t>Tristate</w:t>
-      </w:r>
+          <w:rtl/>
+          <w:lang w:bidi="fa-IR"/>
+        </w:rPr>
+      </w:pPr>
       <w:r>
         <w:rPr>
           <w:rFonts w:cs="B Nazanin" w:hint="cs"/>
@@ -4699,7 +4788,7 @@
           <w:rtl/>
           <w:lang w:bidi="fa-IR"/>
         </w:rPr>
-        <w:t xml:space="preserve"> ها تعیین می کنند. پشت سر هر مداری یک </w:t>
+        <w:t xml:space="preserve">همراه خروجی 32 بیتی </w:t>
       </w:r>
       <w:r>
         <w:rPr>
@@ -4708,7 +4797,7 @@
           <w:szCs w:val="28"/>
           <w:lang w:bidi="fa-IR"/>
         </w:rPr>
-        <w:t>Tristate</w:t>
+        <w:t>ALU</w:t>
       </w:r>
       <w:r>
         <w:rPr>
@@ -4718,7 +4807,7 @@
           <w:rtl/>
           <w:lang w:bidi="fa-IR"/>
         </w:rPr>
-        <w:t xml:space="preserve"> قرار داده شده و آن مدار های مشترک نیست عنصر سوم </w:t>
+        <w:t xml:space="preserve"> یک </w:t>
       </w:r>
       <w:r>
         <w:rPr>
@@ -4727,7 +4816,7 @@
           <w:szCs w:val="28"/>
           <w:lang w:bidi="fa-IR"/>
         </w:rPr>
-        <w:t>Tristate</w:t>
+        <w:t>condition bit</w:t>
       </w:r>
       <w:r>
         <w:rPr>
@@ -4737,93 +4826,14 @@
           <w:rtl/>
           <w:lang w:bidi="fa-IR"/>
         </w:rPr>
-        <w:t xml:space="preserve">شان به وسیله </w:t>
-      </w:r>
-      <w:r>
+        <w:t xml:space="preserve"> نیز قرار دارد که مخصوص دستورات شرطی است و این را به سی پی یو مخابره می کند که آیا شرط برقرار شده یا نه. ساختار این شرط ها هم شبیه قبل است.</w:t>
+      </w:r>
+    </w:p>
+    <w:p>
+      <w:pPr>
+        <w:bidi/>
         <w:rPr>
           <w:rFonts w:cs="B Nazanin"/>
-          <w:sz w:val="28"/>
-          <w:szCs w:val="28"/>
-          <w:lang w:bidi="fa-IR"/>
-        </w:rPr>
-        <w:t>or</w:t>
-      </w:r>
-      <w:r>
-        <w:rPr>
-          <w:rFonts w:cs="B Nazanin" w:hint="cs"/>
-          <w:sz w:val="28"/>
-          <w:szCs w:val="28"/>
-          <w:rtl/>
-          <w:lang w:bidi="fa-IR"/>
-        </w:rPr>
-        <w:t xml:space="preserve"> مورد استفاده قرار گرفته است.</w:t>
-      </w:r>
-    </w:p>
-    <w:p>
-      <w:pPr>
-        <w:bidi/>
-        <w:rPr>
-          <w:rFonts w:cs="B Nazanin" w:hint="cs"/>
-          <w:sz w:val="28"/>
-          <w:szCs w:val="28"/>
-          <w:rtl/>
-          <w:lang w:bidi="fa-IR"/>
-        </w:rPr>
-      </w:pPr>
-      <w:r>
-        <w:rPr>
-          <w:rFonts w:cs="B Nazanin" w:hint="cs"/>
-          <w:sz w:val="28"/>
-          <w:szCs w:val="28"/>
-          <w:rtl/>
-          <w:lang w:bidi="fa-IR"/>
-        </w:rPr>
-        <w:t xml:space="preserve">همراه خروجی 32 بیتی </w:t>
-      </w:r>
-      <w:r>
-        <w:rPr>
-          <w:rFonts w:cs="B Nazanin"/>
-          <w:sz w:val="28"/>
-          <w:szCs w:val="28"/>
-          <w:lang w:bidi="fa-IR"/>
-        </w:rPr>
-        <w:t>ALU</w:t>
-      </w:r>
-      <w:r>
-        <w:rPr>
-          <w:rFonts w:cs="B Nazanin" w:hint="cs"/>
-          <w:sz w:val="28"/>
-          <w:szCs w:val="28"/>
-          <w:rtl/>
-          <w:lang w:bidi="fa-IR"/>
-        </w:rPr>
-        <w:t xml:space="preserve"> یک </w:t>
-      </w:r>
-      <w:r>
-        <w:rPr>
-          <w:rFonts w:cs="B Nazanin"/>
-          <w:sz w:val="28"/>
-          <w:szCs w:val="28"/>
-          <w:lang w:bidi="fa-IR"/>
-        </w:rPr>
-        <w:t>condition bit</w:t>
-      </w:r>
-      <w:r>
-        <w:rPr>
-          <w:rFonts w:cs="B Nazanin" w:hint="cs"/>
-          <w:sz w:val="28"/>
-          <w:szCs w:val="28"/>
-          <w:rtl/>
-          <w:lang w:bidi="fa-IR"/>
-        </w:rPr>
-        <w:t xml:space="preserve"> نیز قرار دارد که مخصوص دستورات شرطی است و این را به سی پی یو مخابره می کند که آیا شرط برقرار شده یا نه. ساختار این شرط ها هم شبیه قبل است.</w:t>
-      </w:r>
-    </w:p>
-    <w:p>
-      <w:pPr>
-        <w:bidi/>
-        <w:rPr>
-          <w:rFonts w:cs="B Nazanin" w:hint="cs"/>
           <w:sz w:val="28"/>
           <w:szCs w:val="28"/>
           <w:rtl/>
@@ -17957,7 +17967,7 @@
       <w:pPr>
         <w:bidi/>
         <w:rPr>
-          <w:rFonts w:asciiTheme="minorBidi" w:hAnsiTheme="minorBidi" w:cs="B Nazanin" w:hint="cs"/>
+          <w:rFonts w:asciiTheme="minorBidi" w:hAnsiTheme="minorBidi" w:cs="B Nazanin"/>
           <w:sz w:val="24"/>
           <w:szCs w:val="24"/>
           <w:lang w:bidi="fa-IR"/>
@@ -18073,25 +18083,7 @@
           <w:szCs w:val="24"/>
           <w:lang w:bidi="fa-IR"/>
         </w:rPr>
-        <w:t>in</w:t>
-      </w:r>
-      <w:r>
-        <w:rPr>
-          <w:rFonts w:asciiTheme="minorBidi" w:hAnsiTheme="minorBidi" w:cs="B Nazanin"/>
-          <w:sz w:val="24"/>
-          <w:szCs w:val="24"/>
-          <w:lang w:bidi="fa-IR"/>
-        </w:rPr>
-        <w:t xml:space="preserve">struction </w:t>
-      </w:r>
-      <w:r>
-        <w:rPr>
-          <w:rFonts w:asciiTheme="minorBidi" w:hAnsiTheme="minorBidi" w:cs="B Nazanin"/>
-          <w:sz w:val="24"/>
-          <w:szCs w:val="24"/>
-          <w:lang w:bidi="fa-IR"/>
-        </w:rPr>
-        <w:t>_memory.mem</w:t>
+        <w:t>instruction _memory.mem</w:t>
       </w:r>
       <w:r>
         <w:rPr>
@@ -18613,7 +18605,7 @@
       <w:pPr>
         <w:bidi/>
         <w:rPr>
-          <w:rFonts w:asciiTheme="minorBidi" w:hAnsiTheme="minorBidi" w:cs="B Nazanin" w:hint="cs"/>
+          <w:rFonts w:asciiTheme="minorBidi" w:hAnsiTheme="minorBidi" w:cs="B Nazanin"/>
           <w:sz w:val="24"/>
           <w:szCs w:val="24"/>
           <w:rtl/>

</xml_diff>